<commit_message>
Corrigé une mini-faute qui m'avait échappé.
</commit_message>
<xml_diff>
--- a/IFT6285-tp3-Chafouleas-Genevieve-Gagne-Philippe.docx
+++ b/IFT6285-tp3-Chafouleas-Genevieve-Gagne-Philippe.docx
@@ -3035,15 +3035,7 @@
         <w:rPr>
           <w:lang w:val="en-CA"/>
         </w:rPr>
-        <w:t>notice that some words are captured by certain models but not others. If we look at the Model 2 and Model 4 results we can see that the number of similar words for each of the chosen words is smaller due to the fact that the vocabulary is reduced during training and therefore would have a smaller amount of vectors to ch</w:t>
-      </w:r>
-      <w:bookmarkStart w:id="1" w:name="_GoBack"/>
-      <w:bookmarkEnd w:id="1"/>
-      <w:r>
-        <w:rPr>
-          <w:lang w:val="en-CA"/>
-        </w:rPr>
-        <w:t xml:space="preserve">ose from. </w:t>
+        <w:t xml:space="preserve">notice that some words are captured by certain models but not others. If we look at the Model 2 and Model 4 results we can see that the number of similar words for each of the chosen words is smaller due to the fact that the vocabulary is reduced during training and therefore would have a smaller amount of vectors to chose from. </w:t>
       </w:r>
     </w:p>
     <w:p>
@@ -6818,7 +6810,15 @@
         <w:rPr>
           <w:lang w:val="en-CA"/>
         </w:rPr>
-        <w:t xml:space="preserve">   17   knw[?],yall[NO_RELETED],shes[NO_RELATED],tts[?],thats[?],isnt[ANTO],reallie[?],knoe[?],tht[?],endin[NO_RELATED],tats[?],anw[?],thot[?],mayb[?],hows[?],izzit[?],noe[?]</w:t>
+        <w:t xml:space="preserve">   17   knw[?],yall[NO_RELA</w:t>
+      </w:r>
+      <w:bookmarkStart w:id="1" w:name="_GoBack"/>
+      <w:bookmarkEnd w:id="1"/>
+      <w:r>
+        <w:rPr>
+          <w:lang w:val="en-CA"/>
+        </w:rPr>
+        <w:t>TED],shes[NO_RELATED],tts[?],thats[?],isnt[ANTO],reallie[?],knoe[?],tht[?],endin[NO_RELATED],tats[?],anw[?],thot[?],mayb[?],hows[?],izzit[?],noe[?]</w:t>
       </w:r>
     </w:p>
     <w:sectPr>
@@ -11288,7 +11288,7 @@
   <a:extraClrSchemeLst/>
   <a:extLst>
     <a:ext uri="{05A4C25C-085E-4340-85A3-A5531E510DB2}">
-      <thm15:themeFamily xmlns="" xmlns:thm15="http://schemas.microsoft.com/office/thememl/2012/main" name="Office Theme" id="{62F939B6-93AF-4DB8-9C6B-D6C7DFDC589F}" vid="{4A3C46E8-61CC-4603-A589-7422A47A8E4A}"/>
+      <thm15:themeFamily xmlns:thm15="http://schemas.microsoft.com/office/thememl/2012/main" xmlns="" name="Office Theme" id="{62F939B6-93AF-4DB8-9C6B-D6C7DFDC589F}" vid="{4A3C46E8-61CC-4603-A589-7422A47A8E4A}"/>
     </a:ext>
   </a:extLst>
 </a:theme>
@@ -11299,7 +11299,7 @@
 </file>
 
 <file path=customXml/itemProps1.xml><?xml version="1.0" encoding="utf-8"?>
-<ds:datastoreItem xmlns:ds="http://schemas.openxmlformats.org/officeDocument/2006/customXml" ds:itemID="{5CB47C3A-2BD2-46E2-84B8-15BEFC8B6866}">
+<ds:datastoreItem xmlns:ds="http://schemas.openxmlformats.org/officeDocument/2006/customXml" ds:itemID="{ADDCC86B-3DF3-4F03-92CA-8B45F364BA5B}">
   <ds:schemaRefs>
     <ds:schemaRef ds:uri="http://schemas.openxmlformats.org/officeDocument/2006/bibliography"/>
   </ds:schemaRefs>

</xml_diff>